<commit_message>
business understanding and Data chapters are added and modified
</commit_message>
<xml_diff>
--- a/CHAPTER1_Introduction.docx
+++ b/CHAPTER1_Introduction.docx
@@ -25,381 +25,34 @@
           <w:szCs w:val="36"/>
           <w:shd w:val="clear" w:color="auto" w:fill="FFFFFF"/>
         </w:rPr>
+        <w:t xml:space="preserve">CHAPTER 1: </w:t>
+      </w:r>
+      <w:r>
+        <w:rPr>
+          <w:rFonts w:asciiTheme="majorBidi" w:hAnsiTheme="majorBidi" w:cstheme="majorBidi"/>
+          <w:b/>
+          <w:bCs/>
+          <w:color w:val="1F1F1F"/>
+          <w:sz w:val="36"/>
+          <w:szCs w:val="36"/>
+          <w:shd w:val="clear" w:color="auto" w:fill="FFFFFF"/>
+        </w:rPr>
         <w:t>INTRODUCTION</w:t>
       </w:r>
     </w:p>
     <w:p>
       <w:pPr>
         <w:spacing w:line="480" w:lineRule="auto"/>
-        <w:jc w:val="both"/>
-        <w:rPr>
-          <w:rFonts w:asciiTheme="majorBidi" w:hAnsiTheme="majorBidi" w:cstheme="majorBidi"/>
-          <w:color w:val="1F1F1F"/>
-          <w:sz w:val="28"/>
-          <w:szCs w:val="28"/>
-          <w:shd w:val="clear" w:color="auto" w:fill="FFFFFF"/>
-        </w:rPr>
-      </w:pPr>
-      <w:r>
-        <w:rPr>
-          <w:rFonts w:asciiTheme="majorBidi" w:hAnsiTheme="majorBidi" w:cstheme="majorBidi"/>
-          <w:color w:val="1F1F1F"/>
-          <w:sz w:val="28"/>
-          <w:szCs w:val="28"/>
-          <w:shd w:val="clear" w:color="auto" w:fill="FFFFFF"/>
-        </w:rPr>
-        <w:t xml:space="preserve">This </w:t>
-      </w:r>
-      <w:r>
-        <w:rPr>
-          <w:rFonts w:asciiTheme="majorBidi" w:hAnsiTheme="majorBidi" w:cstheme="majorBidi"/>
-          <w:color w:val="1F1F1F"/>
-          <w:sz w:val="28"/>
-          <w:szCs w:val="28"/>
-          <w:shd w:val="clear" w:color="auto" w:fill="FFFFFF"/>
-        </w:rPr>
-        <w:t>study</w:t>
-      </w:r>
-      <w:r>
-        <w:rPr>
-          <w:rFonts w:asciiTheme="majorBidi" w:hAnsiTheme="majorBidi" w:cstheme="majorBidi"/>
-          <w:color w:val="1F1F1F"/>
-          <w:sz w:val="28"/>
-          <w:szCs w:val="28"/>
-          <w:shd w:val="clear" w:color="auto" w:fill="FFFFFF"/>
-        </w:rPr>
-        <w:t xml:space="preserve"> provide</w:t>
-      </w:r>
-      <w:r>
-        <w:rPr>
-          <w:rFonts w:asciiTheme="majorBidi" w:hAnsiTheme="majorBidi" w:cstheme="majorBidi"/>
-          <w:color w:val="1F1F1F"/>
-          <w:sz w:val="28"/>
-          <w:szCs w:val="28"/>
-          <w:shd w:val="clear" w:color="auto" w:fill="FFFFFF"/>
-        </w:rPr>
-        <w:t>s</w:t>
-      </w:r>
-      <w:r>
-        <w:rPr>
-          <w:rFonts w:asciiTheme="majorBidi" w:hAnsiTheme="majorBidi" w:cstheme="majorBidi"/>
-          <w:color w:val="1F1F1F"/>
-          <w:sz w:val="28"/>
-          <w:szCs w:val="28"/>
-          <w:shd w:val="clear" w:color="auto" w:fill="FFFFFF"/>
-        </w:rPr>
-        <w:t xml:space="preserve"> a comprehensive </w:t>
-      </w:r>
-      <w:r>
-        <w:rPr>
-          <w:rFonts w:asciiTheme="majorBidi" w:hAnsiTheme="majorBidi" w:cstheme="majorBidi"/>
-          <w:color w:val="1F1F1F"/>
-          <w:sz w:val="28"/>
-          <w:szCs w:val="28"/>
-          <w:shd w:val="clear" w:color="auto" w:fill="FFFFFF"/>
-        </w:rPr>
-        <w:t>analysis</w:t>
-      </w:r>
-      <w:r>
-        <w:rPr>
-          <w:rFonts w:asciiTheme="majorBidi" w:hAnsiTheme="majorBidi" w:cstheme="majorBidi"/>
-          <w:color w:val="1F1F1F"/>
-          <w:sz w:val="28"/>
-          <w:szCs w:val="28"/>
-          <w:shd w:val="clear" w:color="auto" w:fill="FFFFFF"/>
-        </w:rPr>
-        <w:t xml:space="preserve"> to car accident severity</w:t>
-      </w:r>
-      <w:r>
-        <w:rPr>
-          <w:rFonts w:asciiTheme="majorBidi" w:hAnsiTheme="majorBidi" w:cstheme="majorBidi"/>
-          <w:color w:val="1F1F1F"/>
-          <w:sz w:val="28"/>
-          <w:szCs w:val="28"/>
-          <w:shd w:val="clear" w:color="auto" w:fill="FFFFFF"/>
-        </w:rPr>
-        <w:t xml:space="preserve"> problem</w:t>
-      </w:r>
-      <w:r>
-        <w:rPr>
-          <w:rFonts w:asciiTheme="majorBidi" w:hAnsiTheme="majorBidi" w:cstheme="majorBidi"/>
-          <w:color w:val="1F1F1F"/>
-          <w:sz w:val="28"/>
-          <w:szCs w:val="28"/>
-          <w:shd w:val="clear" w:color="auto" w:fill="FFFFFF"/>
-        </w:rPr>
-        <w:t xml:space="preserve"> in </w:t>
-      </w:r>
-      <w:r>
-        <w:rPr>
-          <w:rFonts w:asciiTheme="majorBidi" w:hAnsiTheme="majorBidi" w:cstheme="majorBidi"/>
-          <w:color w:val="1F1F1F"/>
-          <w:sz w:val="28"/>
-          <w:szCs w:val="28"/>
-          <w:shd w:val="clear" w:color="auto" w:fill="FFFFFF"/>
-        </w:rPr>
-        <w:t>Seattle city</w:t>
-      </w:r>
-      <w:r>
-        <w:rPr>
-          <w:rFonts w:asciiTheme="majorBidi" w:hAnsiTheme="majorBidi" w:cstheme="majorBidi"/>
-          <w:color w:val="1F1F1F"/>
-          <w:sz w:val="28"/>
-          <w:szCs w:val="28"/>
-          <w:shd w:val="clear" w:color="auto" w:fill="FFFFFF"/>
-        </w:rPr>
-        <w:t>.</w:t>
-      </w:r>
-      <w:r>
-        <w:rPr>
-          <w:rFonts w:asciiTheme="majorBidi" w:hAnsiTheme="majorBidi" w:cstheme="majorBidi"/>
-          <w:color w:val="1F1F1F"/>
-          <w:sz w:val="28"/>
-          <w:szCs w:val="28"/>
-          <w:shd w:val="clear" w:color="auto" w:fill="FFFFFF"/>
-        </w:rPr>
-        <w:t xml:space="preserve"> Car accidents might not only </w:t>
-      </w:r>
-      <w:r>
-        <w:rPr>
-          <w:rFonts w:asciiTheme="majorBidi" w:hAnsiTheme="majorBidi" w:cstheme="majorBidi"/>
-          <w:color w:val="1F1F1F"/>
-          <w:sz w:val="28"/>
-          <w:szCs w:val="28"/>
-          <w:shd w:val="clear" w:color="auto" w:fill="FFFFFF"/>
-        </w:rPr>
-        <w:t>affect</w:t>
-      </w:r>
-      <w:r>
-        <w:rPr>
-          <w:rFonts w:asciiTheme="majorBidi" w:hAnsiTheme="majorBidi" w:cstheme="majorBidi"/>
-          <w:color w:val="1F1F1F"/>
-          <w:sz w:val="28"/>
-          <w:szCs w:val="28"/>
-          <w:shd w:val="clear" w:color="auto" w:fill="FFFFFF"/>
-        </w:rPr>
-        <w:t xml:space="preserve"> </w:t>
-      </w:r>
-      <w:r>
-        <w:rPr>
-          <w:rFonts w:asciiTheme="majorBidi" w:hAnsiTheme="majorBidi" w:cstheme="majorBidi"/>
-          <w:color w:val="1F1F1F"/>
-          <w:sz w:val="28"/>
-          <w:szCs w:val="28"/>
-          <w:shd w:val="clear" w:color="auto" w:fill="FFFFFF"/>
-        </w:rPr>
-        <w:t xml:space="preserve">those who are involved in a car </w:t>
-      </w:r>
-      <w:r>
-        <w:rPr>
-          <w:rFonts w:asciiTheme="majorBidi" w:hAnsiTheme="majorBidi" w:cstheme="majorBidi"/>
-          <w:color w:val="1F1F1F"/>
-          <w:sz w:val="28"/>
-          <w:szCs w:val="28"/>
-          <w:shd w:val="clear" w:color="auto" w:fill="FFFFFF"/>
-        </w:rPr>
-        <w:t>crash</w:t>
-      </w:r>
-      <w:r>
-        <w:rPr>
-          <w:rFonts w:asciiTheme="majorBidi" w:hAnsiTheme="majorBidi" w:cstheme="majorBidi"/>
-          <w:color w:val="1F1F1F"/>
-          <w:sz w:val="28"/>
-          <w:szCs w:val="28"/>
-          <w:shd w:val="clear" w:color="auto" w:fill="FFFFFF"/>
-        </w:rPr>
-        <w:t xml:space="preserve"> </w:t>
-      </w:r>
-      <w:r>
-        <w:rPr>
-          <w:rFonts w:asciiTheme="majorBidi" w:hAnsiTheme="majorBidi" w:cstheme="majorBidi"/>
-          <w:color w:val="1F1F1F"/>
-          <w:sz w:val="28"/>
-          <w:szCs w:val="28"/>
-          <w:shd w:val="clear" w:color="auto" w:fill="FFFFFF"/>
-        </w:rPr>
-        <w:t>physically, emotionally and financially</w:t>
-      </w:r>
-      <w:r>
-        <w:rPr>
-          <w:rFonts w:asciiTheme="majorBidi" w:hAnsiTheme="majorBidi" w:cstheme="majorBidi"/>
-          <w:color w:val="1F1F1F"/>
-          <w:sz w:val="28"/>
-          <w:szCs w:val="28"/>
-          <w:shd w:val="clear" w:color="auto" w:fill="FFFFFF"/>
-        </w:rPr>
-        <w:t>, but also affect</w:t>
-      </w:r>
-      <w:r>
-        <w:rPr>
-          <w:rFonts w:asciiTheme="majorBidi" w:hAnsiTheme="majorBidi" w:cstheme="majorBidi"/>
-          <w:color w:val="1F1F1F"/>
-          <w:sz w:val="28"/>
-          <w:szCs w:val="28"/>
-          <w:shd w:val="clear" w:color="auto" w:fill="FFFFFF"/>
-        </w:rPr>
-        <w:t xml:space="preserve"> others by causing traffic delay</w:t>
-      </w:r>
-      <w:r>
-        <w:rPr>
-          <w:rFonts w:asciiTheme="majorBidi" w:hAnsiTheme="majorBidi" w:cstheme="majorBidi"/>
-          <w:color w:val="1F1F1F"/>
-          <w:sz w:val="28"/>
-          <w:szCs w:val="28"/>
-          <w:shd w:val="clear" w:color="auto" w:fill="FFFFFF"/>
-        </w:rPr>
-        <w:t>.</w:t>
-      </w:r>
-      <w:r>
-        <w:rPr>
-          <w:rFonts w:asciiTheme="majorBidi" w:hAnsiTheme="majorBidi" w:cstheme="majorBidi"/>
-          <w:color w:val="1F1F1F"/>
-          <w:sz w:val="28"/>
-          <w:szCs w:val="28"/>
-          <w:shd w:val="clear" w:color="auto" w:fill="FFFFFF"/>
-        </w:rPr>
-        <w:t xml:space="preserve"> </w:t>
-      </w:r>
-      <w:r>
-        <w:rPr>
-          <w:rFonts w:asciiTheme="majorBidi" w:hAnsiTheme="majorBidi" w:cstheme="majorBidi"/>
-          <w:color w:val="1F1F1F"/>
-          <w:sz w:val="28"/>
-          <w:szCs w:val="28"/>
-          <w:shd w:val="clear" w:color="auto" w:fill="FFFFFF"/>
-        </w:rPr>
-        <w:t xml:space="preserve"> </w:t>
-      </w:r>
-      <w:r>
-        <w:rPr>
-          <w:rFonts w:asciiTheme="majorBidi" w:hAnsiTheme="majorBidi" w:cstheme="majorBidi"/>
-          <w:color w:val="1F1F1F"/>
-          <w:sz w:val="28"/>
-          <w:szCs w:val="28"/>
-          <w:shd w:val="clear" w:color="auto" w:fill="FFFFFF"/>
-        </w:rPr>
-        <w:t>T</w:t>
-      </w:r>
-      <w:r>
-        <w:rPr>
-          <w:rFonts w:asciiTheme="majorBidi" w:hAnsiTheme="majorBidi" w:cstheme="majorBidi"/>
-          <w:color w:val="1F1F1F"/>
-          <w:sz w:val="28"/>
-          <w:szCs w:val="28"/>
-          <w:shd w:val="clear" w:color="auto" w:fill="FFFFFF"/>
-        </w:rPr>
-        <w:t xml:space="preserve">he National Highway Traffic Safety Administration </w:t>
-      </w:r>
-      <w:r>
-        <w:rPr>
-          <w:rFonts w:asciiTheme="majorBidi" w:hAnsiTheme="majorBidi" w:cstheme="majorBidi"/>
-          <w:color w:val="1F1F1F"/>
-          <w:sz w:val="28"/>
-          <w:szCs w:val="28"/>
-          <w:shd w:val="clear" w:color="auto" w:fill="FFFFFF"/>
-        </w:rPr>
-        <w:t xml:space="preserve">[1] </w:t>
-      </w:r>
-      <w:r>
-        <w:rPr>
-          <w:rFonts w:asciiTheme="majorBidi" w:hAnsiTheme="majorBidi" w:cstheme="majorBidi"/>
-          <w:color w:val="1F1F1F"/>
-          <w:sz w:val="28"/>
-          <w:szCs w:val="28"/>
-          <w:shd w:val="clear" w:color="auto" w:fill="FFFFFF"/>
-        </w:rPr>
-        <w:t xml:space="preserve">reported </w:t>
-      </w:r>
-      <w:r>
-        <w:rPr>
-          <w:rFonts w:asciiTheme="majorBidi" w:hAnsiTheme="majorBidi" w:cstheme="majorBidi"/>
-          <w:color w:val="1F1F1F"/>
-          <w:sz w:val="28"/>
-          <w:szCs w:val="28"/>
-          <w:shd w:val="clear" w:color="auto" w:fill="FFFFFF"/>
-        </w:rPr>
-        <w:t xml:space="preserve">the total number of fatalities in car </w:t>
-      </w:r>
-      <w:r>
-        <w:rPr>
-          <w:rFonts w:asciiTheme="majorBidi" w:hAnsiTheme="majorBidi" w:cstheme="majorBidi"/>
-          <w:color w:val="1F1F1F"/>
-          <w:sz w:val="28"/>
-          <w:szCs w:val="28"/>
-          <w:shd w:val="clear" w:color="auto" w:fill="FFFFFF"/>
-        </w:rPr>
-        <w:t xml:space="preserve">accident </w:t>
-      </w:r>
-      <w:r>
-        <w:rPr>
-          <w:rFonts w:asciiTheme="majorBidi" w:hAnsiTheme="majorBidi" w:cstheme="majorBidi"/>
-          <w:color w:val="1F1F1F"/>
-          <w:sz w:val="28"/>
-          <w:szCs w:val="28"/>
-          <w:shd w:val="clear" w:color="auto" w:fill="FFFFFF"/>
-        </w:rPr>
-        <w:t xml:space="preserve">crashes increased from 41,945 to 36,560 starting from year 2000 to 2018. </w:t>
-      </w:r>
-      <w:r>
-        <w:rPr>
-          <w:rFonts w:asciiTheme="majorBidi" w:hAnsiTheme="majorBidi" w:cstheme="majorBidi"/>
-          <w:color w:val="1F1F1F"/>
-          <w:sz w:val="28"/>
-          <w:szCs w:val="28"/>
-          <w:shd w:val="clear" w:color="auto" w:fill="FFFFFF"/>
-        </w:rPr>
-        <w:t>This is a</w:t>
-      </w:r>
-      <w:r>
-        <w:rPr>
-          <w:rFonts w:asciiTheme="majorBidi" w:hAnsiTheme="majorBidi" w:cstheme="majorBidi"/>
-          <w:color w:val="1F1F1F"/>
-          <w:sz w:val="28"/>
-          <w:szCs w:val="28"/>
-          <w:shd w:val="clear" w:color="auto" w:fill="FFFFFF"/>
-        </w:rPr>
-        <w:t>n</w:t>
-      </w:r>
-      <w:r>
-        <w:rPr>
-          <w:rFonts w:asciiTheme="majorBidi" w:hAnsiTheme="majorBidi" w:cstheme="majorBidi"/>
-          <w:color w:val="1F1F1F"/>
-          <w:sz w:val="28"/>
-          <w:szCs w:val="28"/>
-          <w:shd w:val="clear" w:color="auto" w:fill="FFFFFF"/>
-        </w:rPr>
-        <w:t xml:space="preserve"> </w:t>
-      </w:r>
-      <w:r>
-        <w:rPr>
-          <w:rFonts w:asciiTheme="majorBidi" w:hAnsiTheme="majorBidi" w:cstheme="majorBidi"/>
-          <w:color w:val="1F1F1F"/>
-          <w:sz w:val="28"/>
-          <w:szCs w:val="28"/>
-          <w:shd w:val="clear" w:color="auto" w:fill="FFFFFF"/>
-        </w:rPr>
-        <w:t>enormous</w:t>
-      </w:r>
-      <w:r>
-        <w:rPr>
-          <w:rFonts w:asciiTheme="majorBidi" w:hAnsiTheme="majorBidi" w:cstheme="majorBidi"/>
-          <w:color w:val="1F1F1F"/>
-          <w:sz w:val="28"/>
-          <w:szCs w:val="28"/>
-          <w:shd w:val="clear" w:color="auto" w:fill="FFFFFF"/>
-        </w:rPr>
-        <w:t xml:space="preserve"> </w:t>
-      </w:r>
-      <w:r>
-        <w:rPr>
-          <w:rFonts w:asciiTheme="majorBidi" w:hAnsiTheme="majorBidi" w:cstheme="majorBidi"/>
-          <w:color w:val="1F1F1F"/>
-          <w:sz w:val="28"/>
-          <w:szCs w:val="28"/>
-          <w:shd w:val="clear" w:color="auto" w:fill="FFFFFF"/>
-        </w:rPr>
-        <w:t xml:space="preserve">increase and we aim to address this issue in this study. </w:t>
-      </w:r>
+        <w:rPr>
+          <w:rFonts w:asciiTheme="majorBidi" w:hAnsiTheme="majorBidi" w:cstheme="majorBidi"/>
+          <w:b/>
+          <w:bCs/>
+          <w:color w:val="1F1F1F"/>
+          <w:sz w:val="36"/>
+          <w:szCs w:val="36"/>
+          <w:shd w:val="clear" w:color="auto" w:fill="FFFFFF"/>
+        </w:rPr>
+      </w:pPr>
     </w:p>
     <w:p>
       <w:pPr>
@@ -413,6 +66,366 @@
           <w:shd w:val="clear" w:color="auto" w:fill="FFFFFF"/>
         </w:rPr>
       </w:pPr>
+      <w:r>
+        <w:rPr>
+          <w:rFonts w:asciiTheme="majorBidi" w:hAnsiTheme="majorBidi" w:cstheme="majorBidi"/>
+          <w:color w:val="1F1F1F"/>
+          <w:sz w:val="28"/>
+          <w:szCs w:val="28"/>
+          <w:shd w:val="clear" w:color="auto" w:fill="FFFFFF"/>
+        </w:rPr>
+        <w:t xml:space="preserve">This </w:t>
+      </w:r>
+      <w:r>
+        <w:rPr>
+          <w:rFonts w:asciiTheme="majorBidi" w:hAnsiTheme="majorBidi" w:cstheme="majorBidi"/>
+          <w:color w:val="1F1F1F"/>
+          <w:sz w:val="28"/>
+          <w:szCs w:val="28"/>
+          <w:shd w:val="clear" w:color="auto" w:fill="FFFFFF"/>
+        </w:rPr>
+        <w:t>study</w:t>
+      </w:r>
+      <w:r>
+        <w:rPr>
+          <w:rFonts w:asciiTheme="majorBidi" w:hAnsiTheme="majorBidi" w:cstheme="majorBidi"/>
+          <w:color w:val="1F1F1F"/>
+          <w:sz w:val="28"/>
+          <w:szCs w:val="28"/>
+          <w:shd w:val="clear" w:color="auto" w:fill="FFFFFF"/>
+        </w:rPr>
+        <w:t xml:space="preserve"> provide</w:t>
+      </w:r>
+      <w:r>
+        <w:rPr>
+          <w:rFonts w:asciiTheme="majorBidi" w:hAnsiTheme="majorBidi" w:cstheme="majorBidi"/>
+          <w:color w:val="1F1F1F"/>
+          <w:sz w:val="28"/>
+          <w:szCs w:val="28"/>
+          <w:shd w:val="clear" w:color="auto" w:fill="FFFFFF"/>
+        </w:rPr>
+        <w:t>s</w:t>
+      </w:r>
+      <w:r>
+        <w:rPr>
+          <w:rFonts w:asciiTheme="majorBidi" w:hAnsiTheme="majorBidi" w:cstheme="majorBidi"/>
+          <w:color w:val="1F1F1F"/>
+          <w:sz w:val="28"/>
+          <w:szCs w:val="28"/>
+          <w:shd w:val="clear" w:color="auto" w:fill="FFFFFF"/>
+        </w:rPr>
+        <w:t xml:space="preserve"> a comprehensive </w:t>
+      </w:r>
+      <w:r>
+        <w:rPr>
+          <w:rFonts w:asciiTheme="majorBidi" w:hAnsiTheme="majorBidi" w:cstheme="majorBidi"/>
+          <w:color w:val="1F1F1F"/>
+          <w:sz w:val="28"/>
+          <w:szCs w:val="28"/>
+          <w:shd w:val="clear" w:color="auto" w:fill="FFFFFF"/>
+        </w:rPr>
+        <w:t>analysis</w:t>
+      </w:r>
+      <w:r>
+        <w:rPr>
+          <w:rFonts w:asciiTheme="majorBidi" w:hAnsiTheme="majorBidi" w:cstheme="majorBidi"/>
+          <w:color w:val="1F1F1F"/>
+          <w:sz w:val="28"/>
+          <w:szCs w:val="28"/>
+          <w:shd w:val="clear" w:color="auto" w:fill="FFFFFF"/>
+        </w:rPr>
+        <w:t xml:space="preserve"> to car accident severity</w:t>
+      </w:r>
+      <w:r>
+        <w:rPr>
+          <w:rFonts w:asciiTheme="majorBidi" w:hAnsiTheme="majorBidi" w:cstheme="majorBidi"/>
+          <w:color w:val="1F1F1F"/>
+          <w:sz w:val="28"/>
+          <w:szCs w:val="28"/>
+          <w:shd w:val="clear" w:color="auto" w:fill="FFFFFF"/>
+        </w:rPr>
+        <w:t xml:space="preserve"> problem</w:t>
+      </w:r>
+      <w:r>
+        <w:rPr>
+          <w:rFonts w:asciiTheme="majorBidi" w:hAnsiTheme="majorBidi" w:cstheme="majorBidi"/>
+          <w:color w:val="1F1F1F"/>
+          <w:sz w:val="28"/>
+          <w:szCs w:val="28"/>
+          <w:shd w:val="clear" w:color="auto" w:fill="FFFFFF"/>
+        </w:rPr>
+        <w:t xml:space="preserve"> in </w:t>
+      </w:r>
+      <w:r>
+        <w:rPr>
+          <w:rFonts w:asciiTheme="majorBidi" w:hAnsiTheme="majorBidi" w:cstheme="majorBidi"/>
+          <w:color w:val="1F1F1F"/>
+          <w:sz w:val="28"/>
+          <w:szCs w:val="28"/>
+          <w:shd w:val="clear" w:color="auto" w:fill="FFFFFF"/>
+        </w:rPr>
+        <w:t>Seattle city</w:t>
+      </w:r>
+      <w:r>
+        <w:rPr>
+          <w:rFonts w:asciiTheme="majorBidi" w:hAnsiTheme="majorBidi" w:cstheme="majorBidi"/>
+          <w:color w:val="1F1F1F"/>
+          <w:sz w:val="28"/>
+          <w:szCs w:val="28"/>
+          <w:shd w:val="clear" w:color="auto" w:fill="FFFFFF"/>
+        </w:rPr>
+        <w:t>.</w:t>
+      </w:r>
+      <w:r>
+        <w:rPr>
+          <w:rFonts w:asciiTheme="majorBidi" w:hAnsiTheme="majorBidi" w:cstheme="majorBidi"/>
+          <w:color w:val="1F1F1F"/>
+          <w:sz w:val="28"/>
+          <w:szCs w:val="28"/>
+          <w:shd w:val="clear" w:color="auto" w:fill="FFFFFF"/>
+        </w:rPr>
+        <w:t xml:space="preserve"> Car accidents might not only </w:t>
+      </w:r>
+      <w:r>
+        <w:rPr>
+          <w:rFonts w:asciiTheme="majorBidi" w:hAnsiTheme="majorBidi" w:cstheme="majorBidi"/>
+          <w:color w:val="1F1F1F"/>
+          <w:sz w:val="28"/>
+          <w:szCs w:val="28"/>
+          <w:shd w:val="clear" w:color="auto" w:fill="FFFFFF"/>
+        </w:rPr>
+        <w:t>affect</w:t>
+      </w:r>
+      <w:r>
+        <w:rPr>
+          <w:rFonts w:asciiTheme="majorBidi" w:hAnsiTheme="majorBidi" w:cstheme="majorBidi"/>
+          <w:color w:val="1F1F1F"/>
+          <w:sz w:val="28"/>
+          <w:szCs w:val="28"/>
+          <w:shd w:val="clear" w:color="auto" w:fill="FFFFFF"/>
+        </w:rPr>
+        <w:t xml:space="preserve"> </w:t>
+      </w:r>
+      <w:r>
+        <w:rPr>
+          <w:rFonts w:asciiTheme="majorBidi" w:hAnsiTheme="majorBidi" w:cstheme="majorBidi"/>
+          <w:color w:val="1F1F1F"/>
+          <w:sz w:val="28"/>
+          <w:szCs w:val="28"/>
+          <w:shd w:val="clear" w:color="auto" w:fill="FFFFFF"/>
+        </w:rPr>
+        <w:t xml:space="preserve">those who are involved in a car </w:t>
+      </w:r>
+      <w:r>
+        <w:rPr>
+          <w:rFonts w:asciiTheme="majorBidi" w:hAnsiTheme="majorBidi" w:cstheme="majorBidi"/>
+          <w:color w:val="1F1F1F"/>
+          <w:sz w:val="28"/>
+          <w:szCs w:val="28"/>
+          <w:shd w:val="clear" w:color="auto" w:fill="FFFFFF"/>
+        </w:rPr>
+        <w:t>crash</w:t>
+      </w:r>
+      <w:r>
+        <w:rPr>
+          <w:rFonts w:asciiTheme="majorBidi" w:hAnsiTheme="majorBidi" w:cstheme="majorBidi"/>
+          <w:color w:val="1F1F1F"/>
+          <w:sz w:val="28"/>
+          <w:szCs w:val="28"/>
+          <w:shd w:val="clear" w:color="auto" w:fill="FFFFFF"/>
+        </w:rPr>
+        <w:t xml:space="preserve"> </w:t>
+      </w:r>
+      <w:r>
+        <w:rPr>
+          <w:rFonts w:asciiTheme="majorBidi" w:hAnsiTheme="majorBidi" w:cstheme="majorBidi"/>
+          <w:color w:val="1F1F1F"/>
+          <w:sz w:val="28"/>
+          <w:szCs w:val="28"/>
+          <w:shd w:val="clear" w:color="auto" w:fill="FFFFFF"/>
+        </w:rPr>
+        <w:t>physically, emotionally and financially</w:t>
+      </w:r>
+      <w:r>
+        <w:rPr>
+          <w:rFonts w:asciiTheme="majorBidi" w:hAnsiTheme="majorBidi" w:cstheme="majorBidi"/>
+          <w:color w:val="1F1F1F"/>
+          <w:sz w:val="28"/>
+          <w:szCs w:val="28"/>
+          <w:shd w:val="clear" w:color="auto" w:fill="FFFFFF"/>
+        </w:rPr>
+        <w:t>, but also affect</w:t>
+      </w:r>
+      <w:r>
+        <w:rPr>
+          <w:rFonts w:asciiTheme="majorBidi" w:hAnsiTheme="majorBidi" w:cstheme="majorBidi"/>
+          <w:color w:val="1F1F1F"/>
+          <w:sz w:val="28"/>
+          <w:szCs w:val="28"/>
+          <w:shd w:val="clear" w:color="auto" w:fill="FFFFFF"/>
+        </w:rPr>
+        <w:t xml:space="preserve"> others by causing traffic delay</w:t>
+      </w:r>
+      <w:r>
+        <w:rPr>
+          <w:rFonts w:asciiTheme="majorBidi" w:hAnsiTheme="majorBidi" w:cstheme="majorBidi"/>
+          <w:color w:val="1F1F1F"/>
+          <w:sz w:val="28"/>
+          <w:szCs w:val="28"/>
+          <w:shd w:val="clear" w:color="auto" w:fill="FFFFFF"/>
+        </w:rPr>
+        <w:t>.</w:t>
+      </w:r>
+      <w:r>
+        <w:rPr>
+          <w:rFonts w:asciiTheme="majorBidi" w:hAnsiTheme="majorBidi" w:cstheme="majorBidi"/>
+          <w:color w:val="1F1F1F"/>
+          <w:sz w:val="28"/>
+          <w:szCs w:val="28"/>
+          <w:shd w:val="clear" w:color="auto" w:fill="FFFFFF"/>
+        </w:rPr>
+        <w:t xml:space="preserve"> </w:t>
+      </w:r>
+      <w:r>
+        <w:rPr>
+          <w:rFonts w:asciiTheme="majorBidi" w:hAnsiTheme="majorBidi" w:cstheme="majorBidi"/>
+          <w:color w:val="1F1F1F"/>
+          <w:sz w:val="28"/>
+          <w:szCs w:val="28"/>
+          <w:shd w:val="clear" w:color="auto" w:fill="FFFFFF"/>
+        </w:rPr>
+        <w:t xml:space="preserve"> </w:t>
+      </w:r>
+      <w:r>
+        <w:rPr>
+          <w:rFonts w:asciiTheme="majorBidi" w:hAnsiTheme="majorBidi" w:cstheme="majorBidi"/>
+          <w:color w:val="1F1F1F"/>
+          <w:sz w:val="28"/>
+          <w:szCs w:val="28"/>
+          <w:shd w:val="clear" w:color="auto" w:fill="FFFFFF"/>
+        </w:rPr>
+        <w:t>T</w:t>
+      </w:r>
+      <w:r>
+        <w:rPr>
+          <w:rFonts w:asciiTheme="majorBidi" w:hAnsiTheme="majorBidi" w:cstheme="majorBidi"/>
+          <w:color w:val="1F1F1F"/>
+          <w:sz w:val="28"/>
+          <w:szCs w:val="28"/>
+          <w:shd w:val="clear" w:color="auto" w:fill="FFFFFF"/>
+        </w:rPr>
+        <w:t xml:space="preserve">he National Highway Traffic Safety Administration </w:t>
+      </w:r>
+      <w:r>
+        <w:rPr>
+          <w:rFonts w:asciiTheme="majorBidi" w:hAnsiTheme="majorBidi" w:cstheme="majorBidi"/>
+          <w:color w:val="1F1F1F"/>
+          <w:sz w:val="28"/>
+          <w:szCs w:val="28"/>
+          <w:shd w:val="clear" w:color="auto" w:fill="FFFFFF"/>
+        </w:rPr>
+        <w:t xml:space="preserve">[1] </w:t>
+      </w:r>
+      <w:r>
+        <w:rPr>
+          <w:rFonts w:asciiTheme="majorBidi" w:hAnsiTheme="majorBidi" w:cstheme="majorBidi"/>
+          <w:color w:val="1F1F1F"/>
+          <w:sz w:val="28"/>
+          <w:szCs w:val="28"/>
+          <w:shd w:val="clear" w:color="auto" w:fill="FFFFFF"/>
+        </w:rPr>
+        <w:t xml:space="preserve">reported </w:t>
+      </w:r>
+      <w:r>
+        <w:rPr>
+          <w:rFonts w:asciiTheme="majorBidi" w:hAnsiTheme="majorBidi" w:cstheme="majorBidi"/>
+          <w:color w:val="1F1F1F"/>
+          <w:sz w:val="28"/>
+          <w:szCs w:val="28"/>
+          <w:shd w:val="clear" w:color="auto" w:fill="FFFFFF"/>
+        </w:rPr>
+        <w:t xml:space="preserve">the total number of fatalities in car </w:t>
+      </w:r>
+      <w:r>
+        <w:rPr>
+          <w:rFonts w:asciiTheme="majorBidi" w:hAnsiTheme="majorBidi" w:cstheme="majorBidi"/>
+          <w:color w:val="1F1F1F"/>
+          <w:sz w:val="28"/>
+          <w:szCs w:val="28"/>
+          <w:shd w:val="clear" w:color="auto" w:fill="FFFFFF"/>
+        </w:rPr>
+        <w:t xml:space="preserve">accident </w:t>
+      </w:r>
+      <w:r>
+        <w:rPr>
+          <w:rFonts w:asciiTheme="majorBidi" w:hAnsiTheme="majorBidi" w:cstheme="majorBidi"/>
+          <w:color w:val="1F1F1F"/>
+          <w:sz w:val="28"/>
+          <w:szCs w:val="28"/>
+          <w:shd w:val="clear" w:color="auto" w:fill="FFFFFF"/>
+        </w:rPr>
+        <w:t xml:space="preserve">crashes increased from 41,945 to 36,560 starting from year 2000 to 2018. </w:t>
+      </w:r>
+      <w:r>
+        <w:rPr>
+          <w:rFonts w:asciiTheme="majorBidi" w:hAnsiTheme="majorBidi" w:cstheme="majorBidi"/>
+          <w:color w:val="1F1F1F"/>
+          <w:sz w:val="28"/>
+          <w:szCs w:val="28"/>
+          <w:shd w:val="clear" w:color="auto" w:fill="FFFFFF"/>
+        </w:rPr>
+        <w:t>This is a</w:t>
+      </w:r>
+      <w:r>
+        <w:rPr>
+          <w:rFonts w:asciiTheme="majorBidi" w:hAnsiTheme="majorBidi" w:cstheme="majorBidi"/>
+          <w:color w:val="1F1F1F"/>
+          <w:sz w:val="28"/>
+          <w:szCs w:val="28"/>
+          <w:shd w:val="clear" w:color="auto" w:fill="FFFFFF"/>
+        </w:rPr>
+        <w:t>n</w:t>
+      </w:r>
+      <w:r>
+        <w:rPr>
+          <w:rFonts w:asciiTheme="majorBidi" w:hAnsiTheme="majorBidi" w:cstheme="majorBidi"/>
+          <w:color w:val="1F1F1F"/>
+          <w:sz w:val="28"/>
+          <w:szCs w:val="28"/>
+          <w:shd w:val="clear" w:color="auto" w:fill="FFFFFF"/>
+        </w:rPr>
+        <w:t xml:space="preserve"> </w:t>
+      </w:r>
+      <w:r>
+        <w:rPr>
+          <w:rFonts w:asciiTheme="majorBidi" w:hAnsiTheme="majorBidi" w:cstheme="majorBidi"/>
+          <w:color w:val="1F1F1F"/>
+          <w:sz w:val="28"/>
+          <w:szCs w:val="28"/>
+          <w:shd w:val="clear" w:color="auto" w:fill="FFFFFF"/>
+        </w:rPr>
+        <w:t>enormous</w:t>
+      </w:r>
+      <w:r>
+        <w:rPr>
+          <w:rFonts w:asciiTheme="majorBidi" w:hAnsiTheme="majorBidi" w:cstheme="majorBidi"/>
+          <w:color w:val="1F1F1F"/>
+          <w:sz w:val="28"/>
+          <w:szCs w:val="28"/>
+          <w:shd w:val="clear" w:color="auto" w:fill="FFFFFF"/>
+        </w:rPr>
+        <w:t xml:space="preserve"> </w:t>
+      </w:r>
+      <w:r>
+        <w:rPr>
+          <w:rFonts w:asciiTheme="majorBidi" w:hAnsiTheme="majorBidi" w:cstheme="majorBidi"/>
+          <w:color w:val="1F1F1F"/>
+          <w:sz w:val="28"/>
+          <w:szCs w:val="28"/>
+          <w:shd w:val="clear" w:color="auto" w:fill="FFFFFF"/>
+        </w:rPr>
+        <w:t xml:space="preserve">increase and we aim to address this issue in this study. </w:t>
+      </w:r>
     </w:p>
     <w:p>
       <w:pPr>
@@ -426,6 +439,19 @@
           <w:shd w:val="clear" w:color="auto" w:fill="FFFFFF"/>
         </w:rPr>
       </w:pPr>
+    </w:p>
+    <w:p>
+      <w:pPr>
+        <w:spacing w:line="480" w:lineRule="auto"/>
+        <w:jc w:val="both"/>
+        <w:rPr>
+          <w:rFonts w:asciiTheme="majorBidi" w:hAnsiTheme="majorBidi" w:cstheme="majorBidi"/>
+          <w:color w:val="1F1F1F"/>
+          <w:sz w:val="28"/>
+          <w:szCs w:val="28"/>
+          <w:shd w:val="clear" w:color="auto" w:fill="FFFFFF"/>
+        </w:rPr>
+      </w:pPr>
       <w:r>
         <w:rPr>
           <w:rFonts w:asciiTheme="majorBidi" w:hAnsiTheme="majorBidi" w:cstheme="majorBidi"/>
@@ -484,7 +510,27 @@
           <w:szCs w:val="28"/>
           <w:shd w:val="clear" w:color="auto" w:fill="FFFFFF"/>
         </w:rPr>
-        <w:t xml:space="preserve">to road and visibility condition, weather condition, time/day of the week. </w:t>
+        <w:t>to road and visibili</w:t>
+      </w:r>
+      <w:r>
+        <w:rPr>
+          <w:rFonts w:asciiTheme="majorBidi" w:hAnsiTheme="majorBidi" w:cstheme="majorBidi"/>
+          <w:color w:val="1F1F1F"/>
+          <w:sz w:val="28"/>
+          <w:szCs w:val="28"/>
+          <w:shd w:val="clear" w:color="auto" w:fill="FFFFFF"/>
+        </w:rPr>
+        <w:t>ty and weather condition</w:t>
+      </w:r>
+      <w:r>
+        <w:rPr>
+          <w:rFonts w:asciiTheme="majorBidi" w:hAnsiTheme="majorBidi" w:cstheme="majorBidi"/>
+          <w:color w:val="1F1F1F"/>
+          <w:sz w:val="28"/>
+          <w:szCs w:val="28"/>
+          <w:shd w:val="clear" w:color="auto" w:fill="FFFFFF"/>
+        </w:rPr>
+        <w:t xml:space="preserve">. </w:t>
       </w:r>
       <w:r>
         <w:rPr>

</xml_diff>